<commit_message>
use case description for influencer pricing
</commit_message>
<xml_diff>
--- a/Planning/FunctionalModeling/Use Case Descriptions/Influencer_Pricing.docx
+++ b/Planning/FunctionalModeling/Use Case Descriptions/Influencer_Pricing.docx
@@ -22,8 +22,6 @@
         </w:rPr>
         <w:t>Pricing</w:t>
       </w:r>
-      <w:bookmarkStart w:id="0" w:name="_GoBack"/>
-      <w:bookmarkEnd w:id="0"/>
     </w:p>
     <w:p/>
     <w:tbl>
@@ -101,7 +99,7 @@
               <w:rPr>
                 <w:szCs w:val="24"/>
               </w:rPr>
-              <w:t>Suggestion</w:t>
+              <w:t>Pricing</w:t>
             </w:r>
           </w:p>
           <w:p>
@@ -149,7 +147,7 @@
               <w:rPr>
                 <w:szCs w:val="24"/>
               </w:rPr>
-              <w:t>2</w:t>
+              <w:t>3</w:t>
             </w:r>
           </w:p>
         </w:tc>
@@ -191,7 +189,7 @@
               <w:rPr>
                 <w:szCs w:val="24"/>
               </w:rPr>
-              <w:t>Medium</w:t>
+              <w:t>High</w:t>
             </w:r>
             <w:r>
               <w:rPr>
@@ -395,6 +393,12 @@
               </w:rPr>
               <w:t>Looking for an appropriate influencer that will help promoting their product</w:t>
             </w:r>
+            <w:r>
+              <w:rPr>
+                <w:szCs w:val="24"/>
+              </w:rPr>
+              <w:t xml:space="preserve"> with a reasonable price</w:t>
+            </w:r>
           </w:p>
           <w:p>
             <w:pPr>
@@ -480,7 +484,7 @@
               <w:rPr>
                 <w:szCs w:val="24"/>
               </w:rPr>
-              <w:t>By receiving enough information about the target products, the Analytic System make a search in its database for a matching influencer (audience-wise)</w:t>
+              <w:t>By receiving information about the product, influencer in demand, and the overall pricing policy, each request associated with a product is been put a price on.</w:t>
             </w:r>
           </w:p>
         </w:tc>
@@ -538,7 +542,13 @@
               <w:rPr>
                 <w:szCs w:val="24"/>
               </w:rPr>
-              <w:t>By a request from influencer search module</w:t>
+              <w:t xml:space="preserve">By </w:t>
+            </w:r>
+            <w:r>
+              <w:rPr>
+                <w:szCs w:val="24"/>
+              </w:rPr>
+              <w:t>finalizing the process of search and suggest</w:t>
             </w:r>
           </w:p>
           <w:p>
@@ -705,6 +715,12 @@
               <w:rPr>
                 <w:szCs w:val="24"/>
               </w:rPr>
+              <w:t>Categorizing Influencers</w:t>
+            </w:r>
+            <w:r>
+              <w:rPr>
+                <w:szCs w:val="24"/>
+              </w:rPr>
               <w:tab/>
             </w:r>
           </w:p>
@@ -843,7 +859,19 @@
               <w:rPr>
                 <w:szCs w:val="24"/>
               </w:rPr>
-              <w:t>The influence search module passes the information to analytic system</w:t>
+              <w:t xml:space="preserve">The influence </w:t>
+            </w:r>
+            <w:r>
+              <w:rPr>
+                <w:szCs w:val="24"/>
+              </w:rPr>
+              <w:t>Suggestion</w:t>
+            </w:r>
+            <w:r>
+              <w:rPr>
+                <w:szCs w:val="24"/>
+              </w:rPr>
+              <w:t xml:space="preserve"> module passes the information to analytic system</w:t>
             </w:r>
           </w:p>
           <w:p>
@@ -865,7 +893,7 @@
               <w:rPr>
                 <w:szCs w:val="24"/>
               </w:rPr>
-              <w:t>Using the proper search and match algorithm, some influencers are being ranked</w:t>
+              <w:t>Using the influencer, marketer, and system pricing policies, each request will have a price.</w:t>
             </w:r>
           </w:p>
           <w:p>
@@ -887,7 +915,7 @@
               <w:rPr>
                 <w:szCs w:val="24"/>
               </w:rPr>
-              <w:t>Influencer Suggestion system passes the retrieved information back to marketer</w:t>
+              <w:t>Pricing is being sent back to parties for confirmation.</w:t>
             </w:r>
           </w:p>
         </w:tc>
@@ -954,19 +982,7 @@
               <w:rPr>
                 <w:szCs w:val="24"/>
               </w:rPr>
-              <w:t xml:space="preserve"> </w:t>
-            </w:r>
-            <w:r>
-              <w:rPr>
-                <w:szCs w:val="24"/>
-              </w:rPr>
-              <w:t>Some requests to the underlying social media</w:t>
-            </w:r>
-            <w:r>
-              <w:rPr>
-                <w:szCs w:val="24"/>
-              </w:rPr>
-              <w:t>, in order to crawl data.</w:t>
+              <w:t>Pricing policies are being used from individuals’ profiles.</w:t>
             </w:r>
           </w:p>
         </w:tc>
@@ -1046,74 +1062,16 @@
               <w:rPr>
                 <w:szCs w:val="24"/>
               </w:rPr>
-              <w:t xml:space="preserve">Main social media is unavailable </w:t>
-            </w:r>
-          </w:p>
-          <w:p>
-            <w:pPr>
-              <w:tabs>
-                <w:tab w:val="left" w:pos="372"/>
-                <w:tab w:val="left" w:pos="1452"/>
-              </w:tabs>
-              <w:ind w:left="1452" w:hanging="1452"/>
-              <w:rPr>
-                <w:szCs w:val="24"/>
-              </w:rPr>
-            </w:pPr>
-            <w:r>
-              <w:rPr>
-                <w:b/>
-                <w:bCs/>
-                <w:szCs w:val="24"/>
-              </w:rPr>
-              <w:tab/>
-              <w:t>F, 3a1</w:t>
-            </w:r>
-            <w:r>
-              <w:rPr>
-                <w:szCs w:val="24"/>
-              </w:rPr>
-              <w:t xml:space="preserve">. </w:t>
-            </w:r>
-            <w:r>
-              <w:rPr>
-                <w:szCs w:val="24"/>
-              </w:rPr>
-              <w:t>Audience interest cannot be specified</w:t>
-            </w:r>
-          </w:p>
-          <w:p>
-            <w:pPr>
-              <w:tabs>
-                <w:tab w:val="left" w:pos="372"/>
-                <w:tab w:val="left" w:pos="1452"/>
-              </w:tabs>
-              <w:ind w:left="1452" w:hanging="1452"/>
-              <w:rPr>
-                <w:szCs w:val="24"/>
-              </w:rPr>
-            </w:pPr>
-            <w:r>
-              <w:rPr>
-                <w:b/>
-                <w:bCs/>
-                <w:szCs w:val="24"/>
-              </w:rPr>
-              <w:tab/>
-              <w:t>F, 4a1</w:t>
-            </w:r>
-            <w:r>
-              <w:rPr>
-                <w:szCs w:val="24"/>
-              </w:rPr>
-              <w:t xml:space="preserve">. </w:t>
-            </w:r>
-            <w:r>
-              <w:rPr>
-                <w:szCs w:val="24"/>
-              </w:rPr>
-              <w:t>The search algorithm is missing primary parameters</w:t>
-            </w:r>
+              <w:t>No pricing policy is available from at least one party</w:t>
+            </w:r>
+            <w:r>
+              <w:rPr>
+                <w:szCs w:val="24"/>
+              </w:rPr>
+              <w:t xml:space="preserve"> </w:t>
+            </w:r>
+            <w:bookmarkStart w:id="0" w:name="_GoBack"/>
+            <w:bookmarkEnd w:id="0"/>
             <w:r>
               <w:rPr>
                 <w:szCs w:val="24"/>

</xml_diff>

<commit_message>
use case description for influencer pricing - final edit
</commit_message>
<xml_diff>
--- a/Planning/FunctionalModeling/Use Case Descriptions/Influencer_Pricing.docx
+++ b/Planning/FunctionalModeling/Use Case Descriptions/Influencer_Pricing.docx
@@ -1050,28 +1050,36 @@
                 <w:bCs/>
                 <w:szCs w:val="24"/>
               </w:rPr>
-              <w:t>F, 2a1</w:t>
-            </w:r>
-            <w:r>
-              <w:rPr>
-                <w:szCs w:val="24"/>
-              </w:rPr>
-              <w:t xml:space="preserve">. </w:t>
-            </w:r>
-            <w:r>
-              <w:rPr>
-                <w:szCs w:val="24"/>
-              </w:rPr>
-              <w:t>No pricing policy is available from at least one party</w:t>
-            </w:r>
-            <w:r>
-              <w:rPr>
-                <w:szCs w:val="24"/>
-              </w:rPr>
-              <w:t xml:space="preserve"> </w:t>
+              <w:t xml:space="preserve">F, </w:t>
             </w:r>
             <w:bookmarkStart w:id="0" w:name="_GoBack"/>
             <w:bookmarkEnd w:id="0"/>
+            <w:r>
+              <w:rPr>
+                <w:b/>
+                <w:bCs/>
+                <w:szCs w:val="24"/>
+              </w:rPr>
+              <w:t>1</w:t>
+            </w:r>
+            <w:r>
+              <w:rPr>
+                <w:szCs w:val="24"/>
+              </w:rPr>
+              <w:t xml:space="preserve">. </w:t>
+            </w:r>
+            <w:r>
+              <w:rPr>
+                <w:szCs w:val="24"/>
+              </w:rPr>
+              <w:t>No pricing policy is available from at least one party</w:t>
+            </w:r>
+            <w:r>
+              <w:rPr>
+                <w:szCs w:val="24"/>
+              </w:rPr>
+              <w:t xml:space="preserve"> </w:t>
+            </w:r>
             <w:r>
               <w:rPr>
                 <w:szCs w:val="24"/>

</xml_diff>